<commit_message>
project design report_part one
</commit_message>
<xml_diff>
--- a/Doc/项目设计报告.docx
+++ b/Doc/项目设计报告.docx
@@ -11,14 +11,16 @@
         <w:rPr>
           <w:rFonts w:ascii="宋体" w:eastAsia="宋体" w:cs="宋体"/>
           <w:kern w:val="0"/>
-          <w:sz w:val="28"/>
-        </w:rPr>
-      </w:pPr>
-      <w:r>
-        <w:rPr>
-          <w:rFonts w:ascii="宋体" w:eastAsia="宋体" w:cs="宋体" w:hint="eastAsia"/>
-          <w:kern w:val="0"/>
-          <w:sz w:val="28"/>
+          <w:sz w:val="44"/>
+          <w:szCs w:val="44"/>
+        </w:rPr>
+      </w:pPr>
+      <w:r>
+        <w:rPr>
+          <w:rFonts w:ascii="宋体" w:eastAsia="宋体" w:cs="宋体" w:hint="eastAsia"/>
+          <w:kern w:val="0"/>
+          <w:sz w:val="44"/>
+          <w:szCs w:val="44"/>
         </w:rPr>
         <w:t>项目设计报告</w:t>
       </w:r>
@@ -30,84 +32,447 @@
         <w:adjustRightInd w:val="0"/>
         <w:jc w:val="center"/>
         <w:rPr>
-          <w:rFonts w:ascii="宋体" w:eastAsia="宋体" w:cs="宋体" w:hint="eastAsia"/>
-          <w:kern w:val="0"/>
-          <w:sz w:val="28"/>
-        </w:rPr>
-      </w:pPr>
-    </w:p>
-    <w:p>
-      <w:pPr>
-        <w:autoSpaceDE w:val="0"/>
-        <w:autoSpaceDN w:val="0"/>
-        <w:adjustRightInd w:val="0"/>
-        <w:jc w:val="left"/>
-        <w:rPr>
-          <w:rFonts w:ascii="宋体" w:eastAsia="宋体" w:cs="宋体"/>
-          <w:kern w:val="0"/>
-          <w:sz w:val="22"/>
-        </w:rPr>
-      </w:pPr>
-      <w:r>
-        <w:rPr>
-          <w:rFonts w:ascii="宋体" w:eastAsia="宋体" w:cs="宋体" w:hint="eastAsia"/>
-          <w:kern w:val="0"/>
-          <w:sz w:val="22"/>
+          <w:rFonts w:ascii="宋体" w:eastAsia="宋体" w:cs="宋体"/>
+          <w:kern w:val="0"/>
+          <w:sz w:val="28"/>
+        </w:rPr>
+      </w:pPr>
+    </w:p>
+    <w:p>
+      <w:pPr>
+        <w:autoSpaceDE w:val="0"/>
+        <w:autoSpaceDN w:val="0"/>
+        <w:adjustRightInd w:val="0"/>
+        <w:spacing w:line="360" w:lineRule="auto"/>
+        <w:jc w:val="left"/>
+        <w:rPr>
+          <w:rFonts w:ascii="宋体" w:eastAsia="宋体" w:cs="宋体"/>
+          <w:b/>
+          <w:kern w:val="0"/>
+          <w:sz w:val="32"/>
+          <w:szCs w:val="32"/>
+        </w:rPr>
+      </w:pPr>
+      <w:r>
+        <w:rPr>
+          <w:rFonts w:ascii="宋体" w:eastAsia="宋体" w:cs="宋体" w:hint="eastAsia"/>
+          <w:b/>
+          <w:kern w:val="0"/>
+          <w:sz w:val="32"/>
+          <w:szCs w:val="32"/>
         </w:rPr>
         <w:t>一、概述</w:t>
       </w:r>
-    </w:p>
-    <w:p>
-      <w:pPr>
-        <w:autoSpaceDE w:val="0"/>
-        <w:autoSpaceDN w:val="0"/>
-        <w:adjustRightInd w:val="0"/>
-        <w:jc w:val="left"/>
-        <w:rPr>
-          <w:rFonts w:ascii="宋体" w:eastAsia="宋体" w:cs="宋体"/>
-          <w:kern w:val="0"/>
-          <w:sz w:val="22"/>
-        </w:rPr>
-      </w:pPr>
-      <w:r>
-        <w:rPr>
-          <w:rFonts w:ascii="宋体" w:eastAsia="宋体" w:cs="宋体" w:hint="eastAsia"/>
-          <w:kern w:val="0"/>
-          <w:sz w:val="22"/>
-        </w:rPr>
-        <w:t>设计目的、方法及意义。</w:t>
-      </w:r>
-    </w:p>
-    <w:p>
-      <w:pPr>
-        <w:autoSpaceDE w:val="0"/>
-        <w:autoSpaceDN w:val="0"/>
-        <w:adjustRightInd w:val="0"/>
-        <w:jc w:val="left"/>
-        <w:rPr>
-          <w:rFonts w:ascii="宋体" w:eastAsia="宋体" w:cs="宋体" w:hint="eastAsia"/>
-          <w:kern w:val="0"/>
-          <w:sz w:val="22"/>
-        </w:rPr>
-      </w:pPr>
-    </w:p>
-    <w:p>
-      <w:pPr>
-        <w:autoSpaceDE w:val="0"/>
-        <w:autoSpaceDN w:val="0"/>
-        <w:adjustRightInd w:val="0"/>
-        <w:jc w:val="left"/>
-        <w:rPr>
-          <w:rFonts w:ascii="宋体" w:eastAsia="宋体" w:cs="宋体"/>
-          <w:kern w:val="0"/>
-          <w:sz w:val="22"/>
-        </w:rPr>
-      </w:pPr>
-      <w:r>
-        <w:rPr>
-          <w:rFonts w:ascii="宋体" w:eastAsia="宋体" w:cs="宋体" w:hint="eastAsia"/>
-          <w:kern w:val="0"/>
-          <w:sz w:val="22"/>
+      <w:r>
+        <w:rPr>
+          <w:rFonts w:ascii="宋体" w:eastAsia="宋体" w:cs="宋体" w:hint="eastAsia"/>
+          <w:b/>
+          <w:kern w:val="0"/>
+          <w:sz w:val="32"/>
+          <w:szCs w:val="32"/>
+        </w:rPr>
+        <w:t>（</w:t>
+      </w:r>
+      <w:r>
+        <w:rPr>
+          <w:rFonts w:ascii="宋体" w:eastAsia="宋体" w:cs="宋体" w:hint="eastAsia"/>
+          <w:b/>
+          <w:kern w:val="0"/>
+          <w:sz w:val="32"/>
+          <w:szCs w:val="32"/>
+        </w:rPr>
+        <w:t>设计目的、方法及意义</w:t>
+      </w:r>
+      <w:r>
+        <w:rPr>
+          <w:rFonts w:ascii="宋体" w:eastAsia="宋体" w:cs="宋体" w:hint="eastAsia"/>
+          <w:b/>
+          <w:kern w:val="0"/>
+          <w:sz w:val="32"/>
+          <w:szCs w:val="32"/>
+        </w:rPr>
+        <w:t>）</w:t>
+      </w:r>
+    </w:p>
+    <w:p>
+      <w:pPr>
+        <w:autoSpaceDE w:val="0"/>
+        <w:autoSpaceDN w:val="0"/>
+        <w:adjustRightInd w:val="0"/>
+        <w:spacing w:line="360" w:lineRule="auto"/>
+        <w:ind w:firstLineChars="200" w:firstLine="560"/>
+        <w:jc w:val="left"/>
+        <w:rPr>
+          <w:rFonts w:ascii="宋体" w:eastAsia="宋体" w:cs="宋体"/>
+          <w:kern w:val="0"/>
+          <w:sz w:val="28"/>
+        </w:rPr>
+      </w:pPr>
+      <w:r>
+        <w:rPr>
+          <w:rFonts w:ascii="宋体" w:eastAsia="宋体" w:cs="宋体" w:hint="eastAsia"/>
+          <w:kern w:val="0"/>
+          <w:sz w:val="28"/>
+        </w:rPr>
+        <w:t>根管治疗术是通过对根管的清理、成形、消毒和充填以达到治疗目的一种方法，也是目前临床上治疗牙髓病和根尖周病最彻底的方法。其基本原理是通过机械和化学预备方法，彻底清除根管内的病原刺激物及感染组织并形成管腔，进行适当根管消毒，用根管填充材料严密充填根管，封闭根尖孔，堵</w:t>
+      </w:r>
+      <w:proofErr w:type="gramStart"/>
+      <w:r>
+        <w:rPr>
+          <w:rFonts w:ascii="宋体" w:eastAsia="宋体" w:cs="宋体" w:hint="eastAsia"/>
+          <w:kern w:val="0"/>
+          <w:sz w:val="28"/>
+        </w:rPr>
+        <w:t>绝感染</w:t>
+      </w:r>
+      <w:proofErr w:type="gramEnd"/>
+      <w:r>
+        <w:rPr>
+          <w:rFonts w:ascii="宋体" w:eastAsia="宋体" w:cs="宋体" w:hint="eastAsia"/>
+          <w:kern w:val="0"/>
+          <w:sz w:val="28"/>
+        </w:rPr>
+        <w:t>通道，以达到治疗根尖周病和防止根尖周病发生的目的。根管治疗强调的是</w:t>
+      </w:r>
+      <w:r>
+        <w:rPr>
+          <w:rFonts w:ascii="宋体" w:eastAsia="宋体" w:cs="宋体" w:hint="eastAsia"/>
+          <w:kern w:val="0"/>
+          <w:sz w:val="28"/>
+        </w:rPr>
+        <w:t>根管清理的彻底性和充填的严密性，这两点是</w:t>
+      </w:r>
+      <w:r>
+        <w:rPr>
+          <w:rFonts w:ascii="宋体" w:eastAsia="宋体" w:cs="宋体" w:hint="eastAsia"/>
+          <w:kern w:val="0"/>
+          <w:sz w:val="28"/>
+        </w:rPr>
+        <w:t>保证</w:t>
+      </w:r>
+      <w:r>
+        <w:rPr>
+          <w:rFonts w:ascii="宋体" w:eastAsia="宋体" w:cs="宋体" w:hint="eastAsia"/>
+          <w:kern w:val="0"/>
+          <w:sz w:val="28"/>
+        </w:rPr>
+        <w:t>根管治疗成功的关键</w:t>
+      </w:r>
+      <w:r>
+        <w:rPr>
+          <w:rFonts w:ascii="宋体" w:eastAsia="宋体" w:cs="宋体" w:hint="eastAsia"/>
+          <w:kern w:val="0"/>
+          <w:sz w:val="28"/>
+          <w:vertAlign w:val="superscript"/>
+        </w:rPr>
+        <w:t>[</w:t>
+      </w:r>
+      <w:r>
+        <w:rPr>
+          <w:rFonts w:ascii="宋体" w:eastAsia="宋体" w:cs="宋体"/>
+          <w:kern w:val="0"/>
+          <w:sz w:val="28"/>
+          <w:vertAlign w:val="superscript"/>
+        </w:rPr>
+        <w:t>1]</w:t>
+      </w:r>
+      <w:r>
+        <w:rPr>
+          <w:rFonts w:ascii="宋体" w:eastAsia="宋体" w:cs="宋体" w:hint="eastAsia"/>
+          <w:kern w:val="0"/>
+          <w:sz w:val="28"/>
+        </w:rPr>
+        <w:t>。</w:t>
+      </w:r>
+    </w:p>
+    <w:p>
+      <w:pPr>
+        <w:autoSpaceDE w:val="0"/>
+        <w:autoSpaceDN w:val="0"/>
+        <w:adjustRightInd w:val="0"/>
+        <w:spacing w:line="360" w:lineRule="auto"/>
+        <w:ind w:firstLineChars="200" w:firstLine="560"/>
+        <w:jc w:val="left"/>
+        <w:rPr>
+          <w:rFonts w:ascii="宋体" w:eastAsia="宋体" w:cs="宋体"/>
+          <w:kern w:val="0"/>
+          <w:sz w:val="28"/>
+        </w:rPr>
+      </w:pPr>
+      <w:r>
+        <w:rPr>
+          <w:rFonts w:ascii="宋体" w:eastAsia="宋体" w:cs="宋体" w:hint="eastAsia"/>
+          <w:kern w:val="0"/>
+          <w:sz w:val="28"/>
+        </w:rPr>
+        <w:t>根管治疗质量的</w:t>
+      </w:r>
+      <w:r>
+        <w:rPr>
+          <w:rFonts w:ascii="宋体" w:eastAsia="宋体" w:cs="宋体" w:hint="eastAsia"/>
+          <w:kern w:val="0"/>
+          <w:sz w:val="28"/>
+        </w:rPr>
+        <w:t>评价主要是依据根管预备和填充的X线</w:t>
+      </w:r>
+      <w:proofErr w:type="gramStart"/>
+      <w:r>
+        <w:rPr>
+          <w:rFonts w:ascii="宋体" w:eastAsia="宋体" w:cs="宋体" w:hint="eastAsia"/>
+          <w:kern w:val="0"/>
+          <w:sz w:val="28"/>
+        </w:rPr>
+        <w:t>片结果</w:t>
+      </w:r>
+      <w:proofErr w:type="gramEnd"/>
+      <w:r>
+        <w:rPr>
+          <w:rFonts w:ascii="宋体" w:eastAsia="宋体" w:cs="宋体" w:hint="eastAsia"/>
+          <w:kern w:val="0"/>
+          <w:sz w:val="28"/>
+        </w:rPr>
+        <w:t>进行分析</w:t>
+      </w:r>
+      <w:r>
+        <w:rPr>
+          <w:rFonts w:ascii="宋体" w:eastAsia="宋体" w:cs="宋体" w:hint="eastAsia"/>
+          <w:kern w:val="0"/>
+          <w:sz w:val="28"/>
+        </w:rPr>
+        <w:t>，主要考察根管预备长度是否到位，根管成形效果是否满意，多根管有无遗漏根管，有无台阶、</w:t>
+      </w:r>
+      <w:proofErr w:type="gramStart"/>
+      <w:r>
+        <w:rPr>
+          <w:rFonts w:ascii="宋体" w:eastAsia="宋体" w:cs="宋体" w:hint="eastAsia"/>
+          <w:kern w:val="0"/>
+          <w:sz w:val="28"/>
+        </w:rPr>
+        <w:t>侧穿和</w:t>
+      </w:r>
+      <w:proofErr w:type="gramEnd"/>
+      <w:r>
+        <w:rPr>
+          <w:rFonts w:ascii="宋体" w:eastAsia="宋体" w:cs="宋体" w:hint="eastAsia"/>
+          <w:kern w:val="0"/>
+          <w:sz w:val="28"/>
+        </w:rPr>
+        <w:t>根管偏移；及根管填充长度是否到位，充填材料是否致密、与管壁是否密合，有无遗漏根管未填充，有无超充、</w:t>
+      </w:r>
+      <w:proofErr w:type="gramStart"/>
+      <w:r>
+        <w:rPr>
+          <w:rFonts w:ascii="宋体" w:eastAsia="宋体" w:cs="宋体" w:hint="eastAsia"/>
+          <w:kern w:val="0"/>
+          <w:sz w:val="28"/>
+        </w:rPr>
+        <w:t>欠冲和未充满</w:t>
+      </w:r>
+      <w:proofErr w:type="gramEnd"/>
+      <w:r>
+        <w:rPr>
+          <w:rFonts w:ascii="宋体" w:eastAsia="宋体" w:cs="宋体" w:hint="eastAsia"/>
+          <w:kern w:val="0"/>
+          <w:sz w:val="28"/>
+        </w:rPr>
+        <w:t>的间隙。</w:t>
+      </w:r>
+    </w:p>
+    <w:p>
+      <w:pPr>
+        <w:autoSpaceDE w:val="0"/>
+        <w:autoSpaceDN w:val="0"/>
+        <w:adjustRightInd w:val="0"/>
+        <w:spacing w:line="360" w:lineRule="auto"/>
+        <w:ind w:firstLineChars="200" w:firstLine="560"/>
+        <w:jc w:val="left"/>
+        <w:rPr>
+          <w:rFonts w:ascii="宋体" w:eastAsia="宋体" w:cs="宋体"/>
+          <w:kern w:val="0"/>
+          <w:sz w:val="28"/>
+        </w:rPr>
+      </w:pPr>
+      <w:r>
+        <w:rPr>
+          <w:rFonts w:ascii="宋体" w:eastAsia="宋体" w:cs="宋体" w:hint="eastAsia"/>
+          <w:kern w:val="0"/>
+          <w:sz w:val="28"/>
+        </w:rPr>
+        <w:t>临床实践中，医生往往</w:t>
+      </w:r>
+      <w:r>
+        <w:rPr>
+          <w:rFonts w:ascii="宋体" w:eastAsia="宋体" w:cs="宋体" w:hint="eastAsia"/>
+          <w:kern w:val="0"/>
+          <w:sz w:val="28"/>
+        </w:rPr>
+        <w:t>依据某种标准对X线片进行分析，并对根管治疗质量进行打分评价。但由于各人掌握的评价标准、评价方法、观察内容以及临床经验的不同，结果往往有所不同，甚至相差很大。其中，医生临床经验的丰富程度直接影响到其读片的速度与打分的可信度</w:t>
+      </w:r>
+      <w:r>
+        <w:rPr>
+          <w:rFonts w:ascii="宋体" w:eastAsia="宋体" w:cs="宋体" w:hint="eastAsia"/>
+          <w:kern w:val="0"/>
+          <w:sz w:val="28"/>
+        </w:rPr>
+        <w:t>，</w:t>
+      </w:r>
+      <w:r>
+        <w:rPr>
+          <w:rFonts w:ascii="宋体" w:eastAsia="宋体" w:cs="宋体" w:hint="eastAsia"/>
+          <w:kern w:val="0"/>
+          <w:sz w:val="28"/>
+        </w:rPr>
+        <w:t>而经验的积累往往需要花费几年甚至更久的时间。</w:t>
+      </w:r>
+    </w:p>
+    <w:p>
+      <w:pPr>
+        <w:autoSpaceDE w:val="0"/>
+        <w:autoSpaceDN w:val="0"/>
+        <w:adjustRightInd w:val="0"/>
+        <w:spacing w:line="360" w:lineRule="auto"/>
+        <w:ind w:firstLineChars="200" w:firstLine="560"/>
+        <w:jc w:val="left"/>
+        <w:rPr>
+          <w:rFonts w:ascii="宋体" w:eastAsia="宋体" w:cs="宋体" w:hint="eastAsia"/>
+          <w:kern w:val="0"/>
+          <w:sz w:val="28"/>
+        </w:rPr>
+      </w:pPr>
+      <w:r>
+        <w:rPr>
+          <w:rFonts w:ascii="宋体" w:eastAsia="宋体" w:cs="宋体" w:hint="eastAsia"/>
+          <w:kern w:val="0"/>
+          <w:sz w:val="28"/>
+        </w:rPr>
+        <w:t>本项目的提出，旨在</w:t>
+      </w:r>
+      <w:r>
+        <w:rPr>
+          <w:rFonts w:ascii="宋体" w:eastAsia="宋体" w:cs="宋体" w:hint="eastAsia"/>
+          <w:kern w:val="0"/>
+          <w:sz w:val="28"/>
+        </w:rPr>
+        <w:t>建立一个人工神经网络，</w:t>
+      </w:r>
+      <w:r>
+        <w:rPr>
+          <w:rFonts w:ascii="宋体" w:eastAsia="宋体" w:cs="宋体" w:hint="eastAsia"/>
+          <w:kern w:val="0"/>
+          <w:sz w:val="28"/>
+        </w:rPr>
+        <w:t>以大量权威的根管治疗评分X线</w:t>
+      </w:r>
+      <w:proofErr w:type="gramStart"/>
+      <w:r>
+        <w:rPr>
+          <w:rFonts w:ascii="宋体" w:eastAsia="宋体" w:cs="宋体" w:hint="eastAsia"/>
+          <w:kern w:val="0"/>
+          <w:sz w:val="28"/>
+        </w:rPr>
+        <w:t>片数据</w:t>
+      </w:r>
+      <w:proofErr w:type="gramEnd"/>
+      <w:r>
+        <w:rPr>
+          <w:rFonts w:ascii="宋体" w:eastAsia="宋体" w:cs="宋体" w:hint="eastAsia"/>
+          <w:kern w:val="0"/>
+          <w:sz w:val="28"/>
+        </w:rPr>
+        <w:t>为</w:t>
+      </w:r>
+      <w:r>
+        <w:rPr>
+          <w:rFonts w:ascii="宋体" w:eastAsia="宋体" w:cs="宋体" w:hint="eastAsia"/>
+          <w:kern w:val="0"/>
+          <w:sz w:val="28"/>
+        </w:rPr>
+        <w:t>基础</w:t>
+      </w:r>
+      <w:r>
+        <w:rPr>
+          <w:rFonts w:ascii="宋体" w:eastAsia="宋体" w:cs="宋体" w:hint="eastAsia"/>
+          <w:kern w:val="0"/>
+          <w:sz w:val="28"/>
+        </w:rPr>
+        <w:t>，</w:t>
+      </w:r>
+      <w:r>
+        <w:rPr>
+          <w:rFonts w:ascii="宋体" w:eastAsia="宋体" w:cs="宋体" w:hint="eastAsia"/>
+          <w:kern w:val="0"/>
+          <w:sz w:val="28"/>
+        </w:rPr>
+        <w:t>对网络进行深度学习的训练</w:t>
+      </w:r>
+      <w:r>
+        <w:rPr>
+          <w:rFonts w:ascii="宋体" w:eastAsia="宋体" w:cs="宋体" w:hint="eastAsia"/>
+          <w:kern w:val="0"/>
+          <w:sz w:val="28"/>
+        </w:rPr>
+        <w:t>。</w:t>
+      </w:r>
+      <w:r>
+        <w:rPr>
+          <w:rFonts w:ascii="宋体" w:eastAsia="宋体" w:cs="宋体" w:hint="eastAsia"/>
+          <w:kern w:val="0"/>
+          <w:sz w:val="28"/>
+        </w:rPr>
+        <w:t>计算机通过对数据集</w:t>
+      </w:r>
+      <w:r>
+        <w:rPr>
+          <w:rFonts w:ascii="宋体" w:eastAsia="宋体" w:cs="宋体" w:hint="eastAsia"/>
+          <w:kern w:val="0"/>
+          <w:sz w:val="28"/>
+        </w:rPr>
+        <w:t>进行“特征学习”，逐渐完善成为人工智能系统，实现口腔根管治疗质量的自动评分，以达到辅助口腔科医生进行治疗诊断的目</w:t>
+      </w:r>
+      <w:r>
+        <w:rPr>
+          <w:rFonts w:ascii="宋体" w:eastAsia="宋体" w:cs="宋体" w:hint="eastAsia"/>
+          <w:kern w:val="0"/>
+          <w:sz w:val="28"/>
+        </w:rPr>
+        <w:lastRenderedPageBreak/>
+        <w:t>的。</w:t>
+      </w:r>
+    </w:p>
+    <w:p>
+      <w:pPr>
+        <w:autoSpaceDE w:val="0"/>
+        <w:autoSpaceDN w:val="0"/>
+        <w:adjustRightInd w:val="0"/>
+        <w:jc w:val="left"/>
+        <w:rPr>
+          <w:rFonts w:ascii="宋体" w:eastAsia="宋体" w:cs="宋体"/>
+          <w:kern w:val="0"/>
+          <w:sz w:val="28"/>
+        </w:rPr>
+      </w:pPr>
+    </w:p>
+    <w:p>
+      <w:pPr>
+        <w:autoSpaceDE w:val="0"/>
+        <w:autoSpaceDN w:val="0"/>
+        <w:adjustRightInd w:val="0"/>
+        <w:jc w:val="left"/>
+        <w:rPr>
+          <w:rFonts w:ascii="宋体" w:eastAsia="宋体" w:cs="宋体"/>
+          <w:b/>
+          <w:kern w:val="0"/>
+          <w:sz w:val="32"/>
+          <w:szCs w:val="32"/>
+        </w:rPr>
+      </w:pPr>
+      <w:r>
+        <w:rPr>
+          <w:rFonts w:ascii="宋体" w:eastAsia="宋体" w:cs="宋体" w:hint="eastAsia"/>
+          <w:b/>
+          <w:kern w:val="0"/>
+          <w:sz w:val="32"/>
+          <w:szCs w:val="32"/>
         </w:rPr>
         <w:t>二、项目目标简述与需求分析说明</w:t>
       </w:r>
@@ -121,14 +486,14 @@
         <w:rPr>
           <w:rFonts w:ascii="宋体" w:eastAsia="宋体" w:cs="宋体"/>
           <w:kern w:val="0"/>
-          <w:sz w:val="22"/>
-        </w:rPr>
-      </w:pPr>
-      <w:r>
-        <w:rPr>
-          <w:rFonts w:ascii="宋体" w:eastAsia="宋体" w:cs="宋体"/>
-          <w:kern w:val="0"/>
-          <w:sz w:val="22"/>
+          <w:sz w:val="28"/>
+        </w:rPr>
+      </w:pPr>
+      <w:r>
+        <w:rPr>
+          <w:rFonts w:ascii="宋体" w:eastAsia="宋体" w:cs="宋体"/>
+          <w:kern w:val="0"/>
+          <w:sz w:val="28"/>
         </w:rPr>
         <w:t xml:space="preserve">2.1 </w:t>
       </w:r>
@@ -136,7 +501,7 @@
         <w:rPr>
           <w:rFonts w:ascii="宋体" w:eastAsia="宋体" w:cs="宋体" w:hint="eastAsia"/>
           <w:kern w:val="0"/>
-          <w:sz w:val="22"/>
+          <w:sz w:val="28"/>
         </w:rPr>
         <w:t>目标简述</w:t>
       </w:r>
@@ -150,14 +515,14 @@
         <w:rPr>
           <w:rFonts w:ascii="宋体" w:eastAsia="宋体" w:cs="宋体"/>
           <w:kern w:val="0"/>
-          <w:sz w:val="22"/>
-        </w:rPr>
-      </w:pPr>
-      <w:r>
-        <w:rPr>
-          <w:rFonts w:ascii="宋体" w:eastAsia="宋体" w:cs="宋体"/>
-          <w:kern w:val="0"/>
-          <w:sz w:val="22"/>
+          <w:sz w:val="28"/>
+        </w:rPr>
+      </w:pPr>
+      <w:r>
+        <w:rPr>
+          <w:rFonts w:ascii="宋体" w:eastAsia="宋体" w:cs="宋体"/>
+          <w:kern w:val="0"/>
+          <w:sz w:val="28"/>
         </w:rPr>
         <w:t xml:space="preserve">2.2 </w:t>
       </w:r>
@@ -165,7 +530,7 @@
         <w:rPr>
           <w:rFonts w:ascii="宋体" w:eastAsia="宋体" w:cs="宋体" w:hint="eastAsia"/>
           <w:kern w:val="0"/>
-          <w:sz w:val="22"/>
+          <w:sz w:val="28"/>
         </w:rPr>
         <w:t>需求分析</w:t>
       </w:r>
@@ -177,29 +542,33 @@
         <w:adjustRightInd w:val="0"/>
         <w:jc w:val="left"/>
         <w:rPr>
-          <w:rFonts w:ascii="宋体" w:eastAsia="宋体" w:cs="宋体" w:hint="eastAsia"/>
-          <w:kern w:val="0"/>
-          <w:sz w:val="22"/>
-        </w:rPr>
-      </w:pPr>
-    </w:p>
-    <w:p>
-      <w:pPr>
-        <w:autoSpaceDE w:val="0"/>
-        <w:autoSpaceDN w:val="0"/>
-        <w:adjustRightInd w:val="0"/>
-        <w:jc w:val="left"/>
-        <w:rPr>
-          <w:rFonts w:ascii="宋体" w:eastAsia="宋体" w:cs="宋体"/>
-          <w:kern w:val="0"/>
-          <w:sz w:val="22"/>
-        </w:rPr>
-      </w:pPr>
-      <w:r>
-        <w:rPr>
-          <w:rFonts w:ascii="宋体" w:eastAsia="宋体" w:cs="宋体" w:hint="eastAsia"/>
-          <w:kern w:val="0"/>
-          <w:sz w:val="22"/>
+          <w:rFonts w:ascii="宋体" w:eastAsia="宋体" w:cs="宋体"/>
+          <w:kern w:val="0"/>
+          <w:sz w:val="28"/>
+        </w:rPr>
+      </w:pPr>
+    </w:p>
+    <w:p>
+      <w:pPr>
+        <w:autoSpaceDE w:val="0"/>
+        <w:autoSpaceDN w:val="0"/>
+        <w:adjustRightInd w:val="0"/>
+        <w:jc w:val="left"/>
+        <w:rPr>
+          <w:rFonts w:ascii="宋体" w:eastAsia="宋体" w:cs="宋体"/>
+          <w:b/>
+          <w:kern w:val="0"/>
+          <w:sz w:val="32"/>
+          <w:szCs w:val="32"/>
+        </w:rPr>
+      </w:pPr>
+      <w:r>
+        <w:rPr>
+          <w:rFonts w:ascii="宋体" w:eastAsia="宋体" w:cs="宋体" w:hint="eastAsia"/>
+          <w:b/>
+          <w:kern w:val="0"/>
+          <w:sz w:val="32"/>
+          <w:szCs w:val="32"/>
         </w:rPr>
         <w:t>三、项目系统设计方案</w:t>
       </w:r>
@@ -213,14 +582,14 @@
         <w:rPr>
           <w:rFonts w:ascii="宋体" w:eastAsia="宋体" w:cs="宋体"/>
           <w:kern w:val="0"/>
-          <w:sz w:val="22"/>
-        </w:rPr>
-      </w:pPr>
-      <w:r>
-        <w:rPr>
-          <w:rFonts w:ascii="宋体" w:eastAsia="宋体" w:cs="宋体"/>
-          <w:kern w:val="0"/>
-          <w:sz w:val="22"/>
+          <w:sz w:val="28"/>
+        </w:rPr>
+      </w:pPr>
+      <w:r>
+        <w:rPr>
+          <w:rFonts w:ascii="宋体" w:eastAsia="宋体" w:cs="宋体"/>
+          <w:kern w:val="0"/>
+          <w:sz w:val="28"/>
         </w:rPr>
         <w:t>3.1</w:t>
       </w:r>
@@ -228,7 +597,7 @@
         <w:rPr>
           <w:rFonts w:ascii="宋体" w:eastAsia="宋体" w:cs="宋体" w:hint="eastAsia"/>
           <w:kern w:val="0"/>
-          <w:sz w:val="22"/>
+          <w:sz w:val="28"/>
         </w:rPr>
         <w:t>系统整体架构</w:t>
       </w:r>
@@ -242,14 +611,14 @@
         <w:rPr>
           <w:rFonts w:ascii="宋体" w:eastAsia="宋体" w:cs="宋体"/>
           <w:kern w:val="0"/>
-          <w:sz w:val="22"/>
-        </w:rPr>
-      </w:pPr>
-      <w:r>
-        <w:rPr>
-          <w:rFonts w:ascii="宋体" w:eastAsia="宋体" w:cs="宋体"/>
-          <w:kern w:val="0"/>
-          <w:sz w:val="22"/>
+          <w:sz w:val="28"/>
+        </w:rPr>
+      </w:pPr>
+      <w:r>
+        <w:rPr>
+          <w:rFonts w:ascii="宋体" w:eastAsia="宋体" w:cs="宋体"/>
+          <w:kern w:val="0"/>
+          <w:sz w:val="28"/>
         </w:rPr>
         <w:t>3.2</w:t>
       </w:r>
@@ -257,7 +626,7 @@
         <w:rPr>
           <w:rFonts w:ascii="宋体" w:eastAsia="宋体" w:cs="宋体" w:hint="eastAsia"/>
           <w:kern w:val="0"/>
-          <w:sz w:val="22"/>
+          <w:sz w:val="28"/>
         </w:rPr>
         <w:t>可行性说明</w:t>
       </w:r>
@@ -269,29 +638,33 @@
         <w:adjustRightInd w:val="0"/>
         <w:jc w:val="left"/>
         <w:rPr>
-          <w:rFonts w:ascii="宋体" w:eastAsia="宋体" w:cs="宋体" w:hint="eastAsia"/>
-          <w:kern w:val="0"/>
-          <w:sz w:val="22"/>
-        </w:rPr>
-      </w:pPr>
-    </w:p>
-    <w:p>
-      <w:pPr>
-        <w:autoSpaceDE w:val="0"/>
-        <w:autoSpaceDN w:val="0"/>
-        <w:adjustRightInd w:val="0"/>
-        <w:jc w:val="left"/>
-        <w:rPr>
-          <w:rFonts w:ascii="宋体" w:eastAsia="宋体" w:cs="宋体"/>
-          <w:kern w:val="0"/>
-          <w:sz w:val="22"/>
-        </w:rPr>
-      </w:pPr>
-      <w:r>
-        <w:rPr>
-          <w:rFonts w:ascii="宋体" w:eastAsia="宋体" w:cs="宋体" w:hint="eastAsia"/>
-          <w:kern w:val="0"/>
-          <w:sz w:val="22"/>
+          <w:rFonts w:ascii="宋体" w:eastAsia="宋体" w:cs="宋体"/>
+          <w:kern w:val="0"/>
+          <w:sz w:val="28"/>
+        </w:rPr>
+      </w:pPr>
+    </w:p>
+    <w:p>
+      <w:pPr>
+        <w:autoSpaceDE w:val="0"/>
+        <w:autoSpaceDN w:val="0"/>
+        <w:adjustRightInd w:val="0"/>
+        <w:jc w:val="left"/>
+        <w:rPr>
+          <w:rFonts w:ascii="宋体" w:eastAsia="宋体" w:cs="宋体"/>
+          <w:b/>
+          <w:kern w:val="0"/>
+          <w:sz w:val="32"/>
+          <w:szCs w:val="32"/>
+        </w:rPr>
+      </w:pPr>
+      <w:r>
+        <w:rPr>
+          <w:rFonts w:ascii="宋体" w:eastAsia="宋体" w:cs="宋体" w:hint="eastAsia"/>
+          <w:b/>
+          <w:kern w:val="0"/>
+          <w:sz w:val="32"/>
+          <w:szCs w:val="32"/>
         </w:rPr>
         <w:t>四、项目软件设计</w:t>
       </w:r>
@@ -305,14 +678,14 @@
         <w:rPr>
           <w:rFonts w:ascii="宋体" w:eastAsia="宋体" w:cs="宋体"/>
           <w:kern w:val="0"/>
-          <w:sz w:val="22"/>
-        </w:rPr>
-      </w:pPr>
-      <w:r>
-        <w:rPr>
-          <w:rFonts w:ascii="宋体" w:eastAsia="宋体" w:cs="宋体" w:hint="eastAsia"/>
-          <w:kern w:val="0"/>
-          <w:sz w:val="22"/>
+          <w:sz w:val="28"/>
+        </w:rPr>
+      </w:pPr>
+      <w:r>
+        <w:rPr>
+          <w:rFonts w:ascii="宋体" w:eastAsia="宋体" w:cs="宋体" w:hint="eastAsia"/>
+          <w:kern w:val="0"/>
+          <w:sz w:val="28"/>
         </w:rPr>
         <w:t>4</w:t>
       </w:r>
@@ -320,7 +693,7 @@
         <w:rPr>
           <w:rFonts w:ascii="宋体" w:eastAsia="宋体" w:cs="宋体"/>
           <w:kern w:val="0"/>
-          <w:sz w:val="22"/>
+          <w:sz w:val="28"/>
         </w:rPr>
         <w:t>.1</w:t>
       </w:r>
@@ -328,7 +701,7 @@
         <w:rPr>
           <w:rFonts w:ascii="宋体" w:eastAsia="宋体" w:cs="宋体" w:hint="eastAsia"/>
           <w:kern w:val="0"/>
-          <w:sz w:val="22"/>
+          <w:sz w:val="28"/>
         </w:rPr>
         <w:t>算法分析与验证</w:t>
       </w:r>
@@ -342,14 +715,14 @@
         <w:rPr>
           <w:rFonts w:ascii="宋体" w:eastAsia="宋体" w:cs="宋体"/>
           <w:kern w:val="0"/>
-          <w:sz w:val="22"/>
-        </w:rPr>
-      </w:pPr>
-      <w:r>
-        <w:rPr>
-          <w:rFonts w:ascii="宋体" w:eastAsia="宋体" w:cs="宋体" w:hint="eastAsia"/>
-          <w:kern w:val="0"/>
-          <w:sz w:val="22"/>
+          <w:sz w:val="28"/>
+        </w:rPr>
+      </w:pPr>
+      <w:r>
+        <w:rPr>
+          <w:rFonts w:ascii="宋体" w:eastAsia="宋体" w:cs="宋体" w:hint="eastAsia"/>
+          <w:kern w:val="0"/>
+          <w:sz w:val="28"/>
         </w:rPr>
         <w:t>4</w:t>
       </w:r>
@@ -357,7 +730,7 @@
         <w:rPr>
           <w:rFonts w:ascii="宋体" w:eastAsia="宋体" w:cs="宋体"/>
           <w:kern w:val="0"/>
-          <w:sz w:val="22"/>
+          <w:sz w:val="28"/>
         </w:rPr>
         <w:t>.2</w:t>
       </w:r>
@@ -365,7 +738,7 @@
         <w:rPr>
           <w:rFonts w:ascii="宋体" w:eastAsia="宋体" w:cs="宋体" w:hint="eastAsia"/>
           <w:kern w:val="0"/>
-          <w:sz w:val="22"/>
+          <w:sz w:val="28"/>
         </w:rPr>
         <w:t>软件设计环境说明</w:t>
       </w:r>
@@ -379,14 +752,14 @@
         <w:rPr>
           <w:rFonts w:ascii="宋体" w:eastAsia="宋体" w:cs="宋体"/>
           <w:kern w:val="0"/>
-          <w:sz w:val="22"/>
-        </w:rPr>
-      </w:pPr>
-      <w:r>
-        <w:rPr>
-          <w:rFonts w:ascii="宋体" w:eastAsia="宋体" w:cs="宋体" w:hint="eastAsia"/>
-          <w:kern w:val="0"/>
-          <w:sz w:val="22"/>
+          <w:sz w:val="28"/>
+        </w:rPr>
+      </w:pPr>
+      <w:r>
+        <w:rPr>
+          <w:rFonts w:ascii="宋体" w:eastAsia="宋体" w:cs="宋体" w:hint="eastAsia"/>
+          <w:kern w:val="0"/>
+          <w:sz w:val="28"/>
         </w:rPr>
         <w:t>4</w:t>
       </w:r>
@@ -394,7 +767,7 @@
         <w:rPr>
           <w:rFonts w:ascii="宋体" w:eastAsia="宋体" w:cs="宋体"/>
           <w:kern w:val="0"/>
-          <w:sz w:val="22"/>
+          <w:sz w:val="28"/>
         </w:rPr>
         <w:t>.3</w:t>
       </w:r>
@@ -402,7 +775,7 @@
         <w:rPr>
           <w:rFonts w:ascii="宋体" w:eastAsia="宋体" w:cs="宋体" w:hint="eastAsia"/>
           <w:kern w:val="0"/>
-          <w:sz w:val="22"/>
+          <w:sz w:val="28"/>
         </w:rPr>
         <w:t>对硬件环境的要求</w:t>
       </w:r>
@@ -414,29 +787,31 @@
         <w:adjustRightInd w:val="0"/>
         <w:jc w:val="left"/>
         <w:rPr>
-          <w:rFonts w:ascii="宋体" w:eastAsia="宋体" w:cs="宋体" w:hint="eastAsia"/>
-          <w:kern w:val="0"/>
-          <w:sz w:val="22"/>
-        </w:rPr>
-      </w:pPr>
-    </w:p>
-    <w:p>
-      <w:pPr>
-        <w:autoSpaceDE w:val="0"/>
-        <w:autoSpaceDN w:val="0"/>
-        <w:adjustRightInd w:val="0"/>
-        <w:jc w:val="left"/>
-        <w:rPr>
-          <w:rFonts w:ascii="宋体" w:eastAsia="宋体" w:cs="宋体"/>
-          <w:kern w:val="0"/>
-          <w:sz w:val="22"/>
-        </w:rPr>
-      </w:pPr>
-      <w:r>
-        <w:rPr>
-          <w:rFonts w:ascii="宋体" w:eastAsia="宋体" w:cs="宋体" w:hint="eastAsia"/>
-          <w:kern w:val="0"/>
-          <w:sz w:val="22"/>
+          <w:rFonts w:ascii="宋体" w:eastAsia="宋体" w:cs="宋体"/>
+          <w:kern w:val="0"/>
+          <w:sz w:val="28"/>
+        </w:rPr>
+      </w:pPr>
+    </w:p>
+    <w:p>
+      <w:pPr>
+        <w:autoSpaceDE w:val="0"/>
+        <w:autoSpaceDN w:val="0"/>
+        <w:adjustRightInd w:val="0"/>
+        <w:jc w:val="left"/>
+        <w:rPr>
+          <w:rFonts w:ascii="宋体" w:eastAsia="宋体" w:cs="宋体"/>
+          <w:kern w:val="0"/>
+          <w:sz w:val="28"/>
+        </w:rPr>
+      </w:pPr>
+      <w:r>
+        <w:rPr>
+          <w:rFonts w:ascii="宋体" w:eastAsia="宋体" w:cs="宋体" w:hint="eastAsia"/>
+          <w:b/>
+          <w:kern w:val="0"/>
+          <w:sz w:val="32"/>
+          <w:szCs w:val="32"/>
         </w:rPr>
         <w:t>五、项目系统集成与验证</w:t>
       </w:r>
@@ -448,29 +823,33 @@
         <w:adjustRightInd w:val="0"/>
         <w:jc w:val="left"/>
         <w:rPr>
-          <w:rFonts w:ascii="宋体" w:eastAsia="宋体" w:cs="宋体" w:hint="eastAsia"/>
-          <w:kern w:val="0"/>
-          <w:sz w:val="22"/>
-        </w:rPr>
-      </w:pPr>
-    </w:p>
-    <w:p>
-      <w:pPr>
-        <w:autoSpaceDE w:val="0"/>
-        <w:autoSpaceDN w:val="0"/>
-        <w:adjustRightInd w:val="0"/>
-        <w:jc w:val="left"/>
-        <w:rPr>
-          <w:rFonts w:ascii="宋体" w:eastAsia="宋体" w:cs="宋体"/>
-          <w:kern w:val="0"/>
-          <w:sz w:val="22"/>
-        </w:rPr>
-      </w:pPr>
-      <w:r>
-        <w:rPr>
-          <w:rFonts w:ascii="宋体" w:eastAsia="宋体" w:cs="宋体" w:hint="eastAsia"/>
-          <w:kern w:val="0"/>
-          <w:sz w:val="22"/>
+          <w:rFonts w:ascii="宋体" w:eastAsia="宋体" w:cs="宋体"/>
+          <w:kern w:val="0"/>
+          <w:sz w:val="28"/>
+        </w:rPr>
+      </w:pPr>
+    </w:p>
+    <w:p>
+      <w:pPr>
+        <w:autoSpaceDE w:val="0"/>
+        <w:autoSpaceDN w:val="0"/>
+        <w:adjustRightInd w:val="0"/>
+        <w:jc w:val="left"/>
+        <w:rPr>
+          <w:rFonts w:ascii="宋体" w:eastAsia="宋体" w:cs="宋体"/>
+          <w:b/>
+          <w:kern w:val="0"/>
+          <w:sz w:val="32"/>
+          <w:szCs w:val="32"/>
+        </w:rPr>
+      </w:pPr>
+      <w:r>
+        <w:rPr>
+          <w:rFonts w:ascii="宋体" w:eastAsia="宋体" w:cs="宋体" w:hint="eastAsia"/>
+          <w:b/>
+          <w:kern w:val="0"/>
+          <w:sz w:val="32"/>
+          <w:szCs w:val="32"/>
         </w:rPr>
         <w:t>六、项目总结</w:t>
       </w:r>
@@ -484,14 +863,14 @@
         <w:rPr>
           <w:rFonts w:ascii="宋体" w:eastAsia="宋体" w:cs="宋体"/>
           <w:kern w:val="0"/>
-          <w:sz w:val="22"/>
-        </w:rPr>
-      </w:pPr>
-      <w:r>
-        <w:rPr>
-          <w:rFonts w:ascii="宋体" w:eastAsia="宋体" w:cs="宋体"/>
-          <w:kern w:val="0"/>
-          <w:sz w:val="22"/>
+          <w:sz w:val="28"/>
+        </w:rPr>
+      </w:pPr>
+      <w:r>
+        <w:rPr>
+          <w:rFonts w:ascii="宋体" w:eastAsia="宋体" w:cs="宋体"/>
+          <w:kern w:val="0"/>
+          <w:sz w:val="28"/>
         </w:rPr>
         <w:t>6.1</w:t>
       </w:r>
@@ -499,72 +878,149 @@
         <w:rPr>
           <w:rFonts w:ascii="宋体" w:eastAsia="宋体" w:cs="宋体" w:hint="eastAsia"/>
           <w:kern w:val="0"/>
-          <w:sz w:val="22"/>
+          <w:sz w:val="28"/>
         </w:rPr>
         <w:t>项目创新性说明</w:t>
       </w:r>
+    </w:p>
+    <w:p>
+      <w:pPr>
+        <w:autoSpaceDE w:val="0"/>
+        <w:autoSpaceDN w:val="0"/>
+        <w:adjustRightInd w:val="0"/>
+        <w:jc w:val="left"/>
+        <w:rPr>
+          <w:rFonts w:ascii="宋体" w:eastAsia="宋体" w:cs="宋体"/>
+          <w:kern w:val="0"/>
+          <w:sz w:val="28"/>
+        </w:rPr>
+      </w:pPr>
+      <w:r>
+        <w:rPr>
+          <w:rFonts w:ascii="宋体" w:eastAsia="宋体" w:cs="宋体"/>
+          <w:kern w:val="0"/>
+          <w:sz w:val="28"/>
+        </w:rPr>
+        <w:t>6.2</w:t>
+      </w:r>
+      <w:r>
+        <w:rPr>
+          <w:rFonts w:ascii="宋体" w:eastAsia="宋体" w:cs="宋体" w:hint="eastAsia"/>
+          <w:kern w:val="0"/>
+          <w:sz w:val="28"/>
+        </w:rPr>
+        <w:t>理论意义与应用价值</w:t>
+      </w:r>
+    </w:p>
+    <w:p>
+      <w:pPr>
+        <w:autoSpaceDE w:val="0"/>
+        <w:autoSpaceDN w:val="0"/>
+        <w:adjustRightInd w:val="0"/>
+        <w:jc w:val="left"/>
+        <w:rPr>
+          <w:rFonts w:ascii="宋体" w:eastAsia="宋体" w:cs="宋体"/>
+          <w:kern w:val="0"/>
+          <w:sz w:val="28"/>
+        </w:rPr>
+      </w:pPr>
+      <w:r>
+        <w:rPr>
+          <w:rFonts w:ascii="宋体" w:eastAsia="宋体" w:cs="宋体"/>
+          <w:kern w:val="0"/>
+          <w:sz w:val="28"/>
+        </w:rPr>
+        <w:t>6.3</w:t>
+      </w:r>
+      <w:r>
+        <w:rPr>
+          <w:rFonts w:ascii="宋体" w:eastAsia="宋体" w:cs="宋体" w:hint="eastAsia"/>
+          <w:kern w:val="0"/>
+          <w:sz w:val="28"/>
+        </w:rPr>
+        <w:t>技术性的突破</w:t>
+      </w:r>
+    </w:p>
+    <w:p>
+      <w:pPr>
+        <w:rPr>
+          <w:sz w:val="24"/>
+        </w:rPr>
+      </w:pPr>
+    </w:p>
+    <w:p>
+      <w:pPr>
+        <w:rPr>
+          <w:sz w:val="24"/>
+        </w:rPr>
+      </w:pPr>
+    </w:p>
+    <w:p>
+      <w:pPr>
+        <w:rPr>
+          <w:sz w:val="24"/>
+        </w:rPr>
+      </w:pPr>
+    </w:p>
+    <w:p>
+      <w:pPr>
+        <w:rPr>
+          <w:sz w:val="24"/>
+        </w:rPr>
+      </w:pPr>
+    </w:p>
+    <w:p>
+      <w:pPr>
+        <w:rPr>
+          <w:rFonts w:hint="eastAsia"/>
+          <w:sz w:val="24"/>
+        </w:rPr>
+      </w:pPr>
       <w:bookmarkStart w:id="0" w:name="_GoBack"/>
       <w:bookmarkEnd w:id="0"/>
     </w:p>
     <w:p>
       <w:pPr>
-        <w:autoSpaceDE w:val="0"/>
-        <w:autoSpaceDN w:val="0"/>
-        <w:adjustRightInd w:val="0"/>
-        <w:jc w:val="left"/>
-        <w:rPr>
-          <w:rFonts w:ascii="宋体" w:eastAsia="宋体" w:cs="宋体"/>
-          <w:kern w:val="0"/>
-          <w:sz w:val="22"/>
-        </w:rPr>
-      </w:pPr>
-      <w:r>
-        <w:rPr>
-          <w:rFonts w:ascii="宋体" w:eastAsia="宋体" w:cs="宋体"/>
-          <w:kern w:val="0"/>
-          <w:sz w:val="22"/>
-        </w:rPr>
-        <w:t>6.2</w:t>
-      </w:r>
-      <w:r>
-        <w:rPr>
-          <w:rFonts w:ascii="宋体" w:eastAsia="宋体" w:cs="宋体" w:hint="eastAsia"/>
-          <w:kern w:val="0"/>
-          <w:sz w:val="22"/>
-        </w:rPr>
-        <w:t>理论意义与应用价值</w:t>
-      </w:r>
-    </w:p>
-    <w:p>
-      <w:pPr>
-        <w:autoSpaceDE w:val="0"/>
-        <w:autoSpaceDN w:val="0"/>
-        <w:adjustRightInd w:val="0"/>
-        <w:jc w:val="left"/>
-        <w:rPr>
-          <w:rFonts w:ascii="宋体" w:eastAsia="宋体" w:cs="宋体"/>
-          <w:kern w:val="0"/>
-          <w:sz w:val="22"/>
-        </w:rPr>
-      </w:pPr>
-      <w:r>
-        <w:rPr>
-          <w:rFonts w:ascii="宋体" w:eastAsia="宋体" w:cs="宋体"/>
-          <w:kern w:val="0"/>
-          <w:sz w:val="22"/>
-        </w:rPr>
-        <w:t>6.3</w:t>
-      </w:r>
-      <w:r>
-        <w:rPr>
-          <w:rFonts w:ascii="宋体" w:eastAsia="宋体" w:cs="宋体" w:hint="eastAsia"/>
-          <w:kern w:val="0"/>
-          <w:sz w:val="22"/>
-        </w:rPr>
-        <w:t>技术性的突破</w:t>
-      </w:r>
-    </w:p>
-    <w:p/>
+        <w:rPr>
+          <w:sz w:val="24"/>
+        </w:rPr>
+      </w:pPr>
+      <w:r>
+        <w:rPr>
+          <w:rFonts w:hint="eastAsia"/>
+          <w:sz w:val="24"/>
+        </w:rPr>
+        <w:t>参考文献：</w:t>
+      </w:r>
+    </w:p>
+    <w:p>
+      <w:pPr>
+        <w:rPr>
+          <w:rFonts w:hint="eastAsia"/>
+          <w:sz w:val="24"/>
+        </w:rPr>
+      </w:pPr>
+      <w:r>
+        <w:rPr>
+          <w:rFonts w:hint="eastAsia"/>
+          <w:sz w:val="24"/>
+        </w:rPr>
+        <w:t>[</w:t>
+      </w:r>
+      <w:r>
+        <w:rPr>
+          <w:sz w:val="24"/>
+        </w:rPr>
+        <w:t>1]</w:t>
+      </w:r>
+      <w:r>
+        <w:rPr>
+          <w:rFonts w:hint="eastAsia"/>
+          <w:sz w:val="24"/>
+        </w:rPr>
+        <w:t>：《口腔内科学》，科学技术文献出版社，主编：周学东</w:t>
+      </w:r>
+    </w:p>
     <w:sectPr>
       <w:pgSz w:w="12240" w:h="15840"/>
       <w:pgMar w:top="1440" w:right="1800" w:bottom="1440" w:left="1800" w:header="720" w:footer="720" w:gutter="0"/>
@@ -695,6 +1151,7 @@
     <w:lsdException w:name="HTML Sample" w:semiHidden="1" w:unhideWhenUsed="1"/>
     <w:lsdException w:name="HTML Typewriter" w:semiHidden="1" w:unhideWhenUsed="1"/>
     <w:lsdException w:name="HTML Variable" w:semiHidden="1" w:unhideWhenUsed="1"/>
+    <w:lsdException w:name="Normal Table" w:semiHidden="1" w:unhideWhenUsed="1"/>
     <w:lsdException w:name="annotation subject" w:semiHidden="1" w:unhideWhenUsed="1"/>
     <w:lsdException w:name="No List" w:semiHidden="1" w:unhideWhenUsed="1"/>
     <w:lsdException w:name="Outline List 1" w:semiHidden="1" w:unhideWhenUsed="1"/>
@@ -741,8 +1198,10 @@
     <w:lsdException w:name="Table Subtle 2" w:semiHidden="1" w:unhideWhenUsed="1"/>
     <w:lsdException w:name="Table Web 1" w:semiHidden="1" w:unhideWhenUsed="1"/>
     <w:lsdException w:name="Table Web 2" w:semiHidden="1" w:unhideWhenUsed="1"/>
+    <w:lsdException w:name="Table Web 3" w:semiHidden="1" w:unhideWhenUsed="1"/>
     <w:lsdException w:name="Balloon Text" w:semiHidden="1" w:unhideWhenUsed="1"/>
     <w:lsdException w:name="Table Grid" w:uiPriority="39"/>
+    <w:lsdException w:name="Table Theme" w:semiHidden="1" w:unhideWhenUsed="1"/>
     <w:lsdException w:name="Placeholder Text" w:semiHidden="1"/>
     <w:lsdException w:name="No Spacing" w:uiPriority="1" w:qFormat="1"/>
     <w:lsdException w:name="Light Shading" w:uiPriority="60"/>

</xml_diff>